<commit_message>
Updated 400, 422, and 413
</commit_message>
<xml_diff>
--- a/MSiA 413/HW 02/MSiA-413 Homework 2.docx
+++ b/MSiA 413/HW 02/MSiA-413 Homework 2.docx
@@ -673,19 +673,7 @@
                 <w:rPr>
                   <w:rStyle w:val="Hyperlink"/>
                 </w:rPr>
-                <w:t>https://www.kaggle.com/benhamn</w:t>
-              </w:r>
-              <w:r>
-                <w:rPr>
-                  <w:rStyle w:val="Hyperlink"/>
-                </w:rPr>
-                <w:t>e</w:t>
-              </w:r>
-              <w:r>
-                <w:rPr>
-                  <w:rStyle w:val="Hyperlink"/>
-                </w:rPr>
-                <w:t>r/sf-bay-area-bike-share</w:t>
+                <w:t>https://www.kaggle.com/benhamner/sf-bay-area-bike-share</w:t>
               </w:r>
             </w:hyperlink>
           </w:p>
@@ -772,15 +760,7 @@
         </w:numPr>
       </w:pPr>
       <w:r>
-        <w:t>In the same order as part 1(b)(</w:t>
-      </w:r>
-      <w:proofErr w:type="spellStart"/>
-      <w:r>
-        <w:t>i</w:t>
-      </w:r>
-      <w:proofErr w:type="spellEnd"/>
-      <w:r>
-        <w:t xml:space="preserve">), the number of rows are; </w:t>
+        <w:t xml:space="preserve">In the same order as part 1(b)(i), the number of rows are; </w:t>
       </w:r>
       <w:r>
         <w:t>800, 70, 669959, 3665</w:t>
@@ -795,21 +775,7 @@
         </w:numPr>
       </w:pPr>
       <w:r>
-        <w:t>In the same order as part 1(b)(</w:t>
-      </w:r>
-      <w:proofErr w:type="spellStart"/>
-      <w:r>
-        <w:t>i</w:t>
-      </w:r>
-      <w:proofErr w:type="spellEnd"/>
-      <w:r>
-        <w:t xml:space="preserve">), the number of </w:t>
-      </w:r>
-      <w:r>
-        <w:t>columns</w:t>
-      </w:r>
-      <w:r>
-        <w:t xml:space="preserve"> are</w:t>
+        <w:t>In the same order as part 1(b)(i), the number of columns are</w:t>
       </w:r>
       <w:r>
         <w:t>: 13, 7, 11, 24</w:t>
@@ -1922,23 +1888,13 @@
           <w:color w:val="C00000"/>
         </w:rPr>
       </w:pPr>
-      <w:proofErr w:type="spellStart"/>
       <w:r>
         <w:rPr>
           <w:b/>
           <w:bCs/>
           <w:color w:val="C00000"/>
         </w:rPr>
-        <w:t>Max_temperature_f</w:t>
-      </w:r>
-      <w:proofErr w:type="spellEnd"/>
-      <w:r>
-        <w:rPr>
-          <w:b/>
-          <w:bCs/>
-          <w:color w:val="C00000"/>
-        </w:rPr>
-        <w:t xml:space="preserve"> in the weather.csv file in the SF Bay Area Bike Share dataset. The column is a </w:t>
+        <w:t xml:space="preserve">Max_temperature_f in the weather.csv file in the SF Bay Area Bike Share dataset. The column is a </w:t>
       </w:r>
       <w:r>
         <w:rPr>
@@ -2187,43 +2143,7 @@
           <w:bCs/>
           <w:color w:val="C00000"/>
         </w:rPr>
-        <w:t xml:space="preserve">can use epoch seconds for the </w:t>
-      </w:r>
-      <w:proofErr w:type="spellStart"/>
-      <w:r>
-        <w:rPr>
-          <w:b/>
-          <w:bCs/>
-          <w:color w:val="C00000"/>
-        </w:rPr>
-        <w:t>start_date</w:t>
-      </w:r>
-      <w:proofErr w:type="spellEnd"/>
-      <w:r>
-        <w:rPr>
-          <w:b/>
-          <w:bCs/>
-          <w:color w:val="C00000"/>
-        </w:rPr>
-        <w:t xml:space="preserve"> column in the Trip.csv file in the SF Bay Area Bike Share dataset. The column is a </w:t>
-      </w:r>
-      <w:proofErr w:type="spellStart"/>
-      <w:r>
-        <w:rPr>
-          <w:b/>
-          <w:bCs/>
-          <w:color w:val="C00000"/>
-        </w:rPr>
-        <w:t>datatime</w:t>
-      </w:r>
-      <w:proofErr w:type="spellEnd"/>
-      <w:r>
-        <w:rPr>
-          <w:b/>
-          <w:bCs/>
-          <w:color w:val="C00000"/>
-        </w:rPr>
-        <w:t xml:space="preserve"> variable. An example is 8/29/2013 14.13</w:t>
+        <w:t>can use epoch seconds for the start_date column in the Trip.csv file in the SF Bay Area Bike Share dataset. The column is a datatime variable. An example is 8/29/2013 14.13</w:t>
       </w:r>
       <w:r>
         <w:rPr>
@@ -3844,7 +3764,7 @@
           <w:b/>
           <w:color w:val="C00000"/>
         </w:rPr>
-        <w:t>32-bit floating point</w:t>
+        <w:t>UTF-8</w:t>
       </w:r>
     </w:p>
     <w:p>
@@ -3990,16 +3910,8 @@
         <w:rPr>
           <w:i/>
         </w:rPr>
-        <w:t xml:space="preserve">Data </w:t>
-      </w:r>
-      <w:proofErr w:type="spellStart"/>
-      <w:r>
-        <w:rPr>
-          <w:i/>
-        </w:rPr>
-        <w:t>Bass</w:t>
-      </w:r>
-      <w:proofErr w:type="spellEnd"/>
+        <w:t>Data Bass</w:t>
+      </w:r>
       <w:r>
         <w:t xml:space="preserve">. You won the competition last year, so a friend asked you to review his submission. Unfortunately, your friend did not take </w:t>
       </w:r>
@@ -4042,14 +3954,12 @@
                 <w:i/>
               </w:rPr>
             </w:pPr>
-            <w:proofErr w:type="spellStart"/>
             <w:r>
               <w:rPr>
                 <w:i/>
               </w:rPr>
               <w:t>Employees_Database</w:t>
             </w:r>
-            <w:proofErr w:type="spellEnd"/>
           </w:p>
         </w:tc>
       </w:tr>
@@ -4066,19 +3976,11 @@
                 <w:i/>
               </w:rPr>
             </w:pPr>
-            <w:proofErr w:type="spellStart"/>
             <w:r>
               <w:rPr>
                 <w:i/>
               </w:rPr>
-              <w:t>Empl</w:t>
-            </w:r>
-            <w:proofErr w:type="spellEnd"/>
-            <w:r>
-              <w:rPr>
-                <w:i/>
-              </w:rPr>
-              <w:t xml:space="preserve">. </w:t>
+              <w:t xml:space="preserve">Empl. </w:t>
             </w:r>
             <w:r>
               <w:rPr>
@@ -4492,11 +4394,9 @@
             <w:tcW w:w="843" w:type="dxa"/>
           </w:tcPr>
           <w:p>
-            <w:proofErr w:type="spellStart"/>
             <w:r>
               <w:t>Muji</w:t>
             </w:r>
-            <w:proofErr w:type="spellEnd"/>
           </w:p>
         </w:tc>
         <w:tc>
@@ -4505,15 +4405,7 @@
           </w:tcPr>
           <w:p>
             <w:r>
-              <w:t xml:space="preserve">La </w:t>
-            </w:r>
-            <w:proofErr w:type="spellStart"/>
-            <w:r>
-              <w:t>Revancha</w:t>
-            </w:r>
-            <w:proofErr w:type="spellEnd"/>
-            <w:r>
-              <w:t xml:space="preserve"> del Tango</w:t>
+              <w:t>La Revancha del Tango</w:t>
             </w:r>
           </w:p>
         </w:tc>
@@ -4542,13 +4434,8 @@
             <w:tcW w:w="2137" w:type="dxa"/>
           </w:tcPr>
           <w:p>
-            <w:proofErr w:type="spellStart"/>
             <w:r>
-              <w:t>Gotan</w:t>
-            </w:r>
-            <w:proofErr w:type="spellEnd"/>
-            <w:r>
-              <w:t xml:space="preserve"> Project</w:t>
+              <w:t>Gotan Project</w:t>
             </w:r>
           </w:p>
         </w:tc>
@@ -4569,11 +4456,9 @@
             <w:tcW w:w="843" w:type="dxa"/>
           </w:tcPr>
           <w:p>
-            <w:proofErr w:type="spellStart"/>
             <w:r>
               <w:t>Ohana</w:t>
             </w:r>
-            <w:proofErr w:type="spellEnd"/>
           </w:p>
         </w:tc>
         <w:tc>
@@ -4582,13 +4467,8 @@
           </w:tcPr>
           <w:p>
             <w:r>
-              <w:t>Ka '</w:t>
+              <w:t>Ka 'Ano'i</w:t>
             </w:r>
-            <w:proofErr w:type="spellStart"/>
-            <w:r>
-              <w:t>Ano'i</w:t>
-            </w:r>
-            <w:proofErr w:type="spellEnd"/>
           </w:p>
         </w:tc>
         <w:tc>
@@ -4616,11 +4496,9 @@
             <w:tcW w:w="2137" w:type="dxa"/>
           </w:tcPr>
           <w:p>
-            <w:proofErr w:type="spellStart"/>
             <w:r>
               <w:t>Kamakawiwo'ole</w:t>
             </w:r>
-            <w:proofErr w:type="spellEnd"/>
           </w:p>
         </w:tc>
       </w:tr>
@@ -4713,15 +4591,7 @@
           </w:tcPr>
           <w:p>
             <w:r>
-              <w:t xml:space="preserve">La </w:t>
-            </w:r>
-            <w:proofErr w:type="spellStart"/>
-            <w:r>
-              <w:t>Revancha</w:t>
-            </w:r>
-            <w:proofErr w:type="spellEnd"/>
-            <w:r>
-              <w:t xml:space="preserve"> del Tango</w:t>
+              <w:t>La Revancha del Tango</w:t>
             </w:r>
           </w:p>
         </w:tc>
@@ -4750,13 +4620,8 @@
             <w:tcW w:w="2137" w:type="dxa"/>
           </w:tcPr>
           <w:p>
-            <w:proofErr w:type="spellStart"/>
             <w:r>
-              <w:t>Gotan</w:t>
-            </w:r>
-            <w:proofErr w:type="spellEnd"/>
-            <w:r>
-              <w:t xml:space="preserve"> Project</w:t>
+              <w:t>Gotan Project</w:t>
             </w:r>
           </w:p>
         </w:tc>

</xml_diff>